<commit_message>
cuestionario 30 y confusion jpg
</commit_message>
<xml_diff>
--- a/cuestionarios/Cuestionario clase 30.docx
+++ b/cuestionarios/Cuestionario clase 30.docx
@@ -39,9 +39,9 @@
                 <w:noProof/>
               </w:rPr>
               <w:drawing>
-                <wp:inline distT="0" distB="0" distL="0" distR="0" wp14:anchorId="19E4DC85" wp14:editId="7BECAB29">
-                  <wp:extent cx="3520440" cy="2244090"/>
-                  <wp:effectExtent l="0" t="0" r="3810" b="3810"/>
+                <wp:inline distT="0" distB="0" distL="0" distR="0" wp14:anchorId="7251F2DD" wp14:editId="4CDEEB1D">
+                  <wp:extent cx="3520440" cy="2352040"/>
+                  <wp:effectExtent l="0" t="0" r="3810" b="0"/>
                   <wp:docPr id="1" name="Picture 1"/>
                   <wp:cNvGraphicFramePr>
                     <a:graphicFrameLocks xmlns:a="http://schemas.openxmlformats.org/drawingml/2006/main" noChangeAspect="1"/>
@@ -62,7 +62,7 @@
                         <pic:spPr>
                           <a:xfrm>
                             <a:off x="0" y="0"/>
-                            <a:ext cx="3520440" cy="2244090"/>
+                            <a:ext cx="3520440" cy="2352040"/>
                           </a:xfrm>
                           <a:prstGeom prst="rect">
                             <a:avLst/>
@@ -86,10 +86,10 @@
                 <w:noProof/>
               </w:rPr>
               <w:drawing>
-                <wp:inline distT="0" distB="0" distL="0" distR="0" wp14:anchorId="76CFE6E5" wp14:editId="20D9E05F">
-                  <wp:extent cx="2891790" cy="1817370"/>
-                  <wp:effectExtent l="0" t="0" r="3810" b="0"/>
-                  <wp:docPr id="6" name="Picture 6"/>
+                <wp:inline distT="0" distB="0" distL="0" distR="0" wp14:anchorId="11A953E3" wp14:editId="2803E8AF">
+                  <wp:extent cx="2891790" cy="1782445"/>
+                  <wp:effectExtent l="0" t="0" r="3810" b="8255"/>
+                  <wp:docPr id="2" name="Picture 2"/>
                   <wp:cNvGraphicFramePr>
                     <a:graphicFrameLocks xmlns:a="http://schemas.openxmlformats.org/drawingml/2006/main" noChangeAspect="1"/>
                   </wp:cNvGraphicFramePr>
@@ -109,7 +109,7 @@
                         <pic:spPr>
                           <a:xfrm>
                             <a:off x="0" y="0"/>
-                            <a:ext cx="2891790" cy="1817370"/>
+                            <a:ext cx="2891790" cy="1782445"/>
                           </a:xfrm>
                           <a:prstGeom prst="rect">
                             <a:avLst/>
@@ -120,6 +120,25 @@
                   </a:graphic>
                 </wp:inline>
               </w:drawing>
+            </w:r>
+          </w:p>
+          <w:p/>
+          <w:p/>
+          <w:p/>
+          <w:p/>
+          <w:p/>
+          <w:p/>
+          <w:p/>
+          <w:p/>
+          <w:p/>
+          <w:p>
+            <w:pPr>
+              <w:tabs>
+                <w:tab w:val="left" w:pos="3080"/>
+              </w:tabs>
+            </w:pPr>
+            <w:r>
+              <w:tab/>
             </w:r>
           </w:p>
         </w:tc>
@@ -138,10 +157,10 @@
                 <w:noProof/>
               </w:rPr>
               <w:drawing>
-                <wp:inline distT="0" distB="0" distL="0" distR="0" wp14:anchorId="1F199FE5" wp14:editId="3517C844">
-                  <wp:extent cx="3520440" cy="1995805"/>
-                  <wp:effectExtent l="0" t="0" r="3810" b="4445"/>
-                  <wp:docPr id="14" name="Picture 14"/>
+                <wp:inline distT="0" distB="0" distL="0" distR="0" wp14:anchorId="67034DEE" wp14:editId="04D190C9">
+                  <wp:extent cx="3520440" cy="1910715"/>
+                  <wp:effectExtent l="0" t="0" r="3810" b="0"/>
+                  <wp:docPr id="3" name="Picture 3"/>
                   <wp:cNvGraphicFramePr>
                     <a:graphicFrameLocks xmlns:a="http://schemas.openxmlformats.org/drawingml/2006/main" noChangeAspect="1"/>
                   </wp:cNvGraphicFramePr>
@@ -161,7 +180,7 @@
                         <pic:spPr>
                           <a:xfrm>
                             <a:off x="0" y="0"/>
-                            <a:ext cx="3520440" cy="1995805"/>
+                            <a:ext cx="3520440" cy="1910715"/>
                           </a:xfrm>
                           <a:prstGeom prst="rect">
                             <a:avLst/>
@@ -185,10 +204,10 @@
                 <w:noProof/>
               </w:rPr>
               <w:drawing>
-                <wp:inline distT="0" distB="0" distL="0" distR="0" wp14:anchorId="051DF5F3" wp14:editId="69712066">
-                  <wp:extent cx="2891790" cy="1692275"/>
-                  <wp:effectExtent l="0" t="0" r="3810" b="3175"/>
-                  <wp:docPr id="15" name="Picture 15"/>
+                <wp:inline distT="0" distB="0" distL="0" distR="0" wp14:anchorId="3C6DD8F0" wp14:editId="5D2852C4">
+                  <wp:extent cx="2891790" cy="1575435"/>
+                  <wp:effectExtent l="0" t="0" r="3810" b="5715"/>
+                  <wp:docPr id="4" name="Picture 4"/>
                   <wp:cNvGraphicFramePr>
                     <a:graphicFrameLocks xmlns:a="http://schemas.openxmlformats.org/drawingml/2006/main" noChangeAspect="1"/>
                   </wp:cNvGraphicFramePr>
@@ -208,7 +227,7 @@
                         <pic:spPr>
                           <a:xfrm>
                             <a:off x="0" y="0"/>
-                            <a:ext cx="2891790" cy="1692275"/>
+                            <a:ext cx="2891790" cy="1575435"/>
                           </a:xfrm>
                           <a:prstGeom prst="rect">
                             <a:avLst/>
@@ -234,10 +253,10 @@
                 <w:noProof/>
               </w:rPr>
               <w:drawing>
-                <wp:inline distT="0" distB="0" distL="0" distR="0" wp14:anchorId="5CA20409" wp14:editId="4E81C561">
-                  <wp:extent cx="3520440" cy="1226185"/>
-                  <wp:effectExtent l="0" t="0" r="3810" b="0"/>
-                  <wp:docPr id="16" name="Picture 16"/>
+                <wp:inline distT="0" distB="0" distL="0" distR="0" wp14:anchorId="5131B514" wp14:editId="7AFCAA5C">
+                  <wp:extent cx="3520440" cy="1344295"/>
+                  <wp:effectExtent l="0" t="0" r="3810" b="8255"/>
+                  <wp:docPr id="5" name="Picture 5"/>
                   <wp:cNvGraphicFramePr>
                     <a:graphicFrameLocks xmlns:a="http://schemas.openxmlformats.org/drawingml/2006/main" noChangeAspect="1"/>
                   </wp:cNvGraphicFramePr>
@@ -257,7 +276,7 @@
                         <pic:spPr>
                           <a:xfrm>
                             <a:off x="0" y="0"/>
-                            <a:ext cx="3520440" cy="1226185"/>
+                            <a:ext cx="3520440" cy="1344295"/>
                           </a:xfrm>
                           <a:prstGeom prst="rect">
                             <a:avLst/>
@@ -282,10 +301,10 @@
                 <w:noProof/>
               </w:rPr>
               <w:drawing>
-                <wp:inline distT="0" distB="0" distL="0" distR="0" wp14:anchorId="3B18DFCE" wp14:editId="444EA293">
-                  <wp:extent cx="2891790" cy="1991360"/>
-                  <wp:effectExtent l="0" t="0" r="3810" b="8890"/>
-                  <wp:docPr id="17" name="Picture 17"/>
+                <wp:inline distT="0" distB="0" distL="0" distR="0" wp14:anchorId="3471790B" wp14:editId="003D6494">
+                  <wp:extent cx="2891790" cy="2020570"/>
+                  <wp:effectExtent l="0" t="0" r="3810" b="0"/>
+                  <wp:docPr id="7" name="Picture 7"/>
                   <wp:cNvGraphicFramePr>
                     <a:graphicFrameLocks xmlns:a="http://schemas.openxmlformats.org/drawingml/2006/main" noChangeAspect="1"/>
                   </wp:cNvGraphicFramePr>
@@ -305,7 +324,7 @@
                         <pic:spPr>
                           <a:xfrm>
                             <a:off x="0" y="0"/>
-                            <a:ext cx="2891790" cy="1991360"/>
+                            <a:ext cx="2891790" cy="2020570"/>
                           </a:xfrm>
                           <a:prstGeom prst="rect">
                             <a:avLst/>

</xml_diff>